<commit_message>
updated lagrangian, SA notes
- removed s for x>= 0 cons
- added inner loop for SA pseudo code
</commit_message>
<xml_diff>
--- a/Simulated Annealing.docx
+++ b/Simulated Annealing.docx
@@ -50,31 +50,7 @@
         <w:rPr>
           <w:lang w:val="en-CA"/>
         </w:rPr>
-        <w:t>We start with a feasible solution. Since with SVM, any (w,b) combination will be “feasible” since s_i will be set as result of picking (w,b) that</w:t>
-      </w:r>
-      <w:r>
-        <w:rPr>
-          <w:lang w:val="en-CA"/>
-        </w:rPr>
-        <w:t xml:space="preserve"> make</w:t>
-      </w:r>
-      <w:r>
-        <w:rPr>
-          <w:lang w:val="en-CA"/>
-        </w:rPr>
-        <w:t>s</w:t>
-      </w:r>
-      <w:r>
-        <w:rPr>
-          <w:lang w:val="en-CA"/>
-        </w:rPr>
-        <w:t xml:space="preserve"> the constraint hold</w:t>
-      </w:r>
-      <w:r>
-        <w:rPr>
-          <w:lang w:val="en-CA"/>
-        </w:rPr>
-        <w:t>, specifically s_i = max(0, 1-y(wx+b))</w:t>
+        <w:t>We start with a feasible solution. Since with SVM, any (w,b) combination will be “feasible” since s_i will be set as result of picking (w,b) that makes the constraint hold, specifically s_i = max(0, 1-y(wx+b))</w:t>
       </w:r>
       <w:r>
         <w:rPr>
@@ -294,7 +270,13 @@
         <w:rPr>
           <w:lang w:val="en-CA"/>
         </w:rPr>
-        <w:t>N, T(0)</w:t>
+        <w:t>N,</w:t>
+      </w:r>
+      <w:r>
+        <w:rPr>
+          <w:lang w:val="en-CA"/>
+        </w:rPr>
+        <w:t xml:space="preserve"> M</w:t>
       </w:r>
     </w:p>
     <w:p>
@@ -452,291 +434,414 @@
         <w:rPr>
           <w:lang w:val="en-CA"/>
         </w:rPr>
+        <w:t>, M</w:t>
+      </w:r>
+      <w:r>
+        <w:rPr>
+          <w:lang w:val="en-CA"/>
+        </w:rPr>
         <w:t>)</w:t>
       </w:r>
       <w:r>
         <w:rPr>
           <w:lang w:val="en-CA"/>
         </w:rPr>
-        <w:t xml:space="preserve"> (alpha e.g. 0.95, x(0) = 0 for all w,b</w:t>
+        <w:t xml:space="preserve"> (T(0) = 1, alpha =</w:t>
+      </w:r>
+      <w:r>
+        <w:rPr>
+          <w:lang w:val="en-CA"/>
+        </w:rPr>
+        <w:t xml:space="preserve"> 0.95, x(0) = 0 for all w,b</w:t>
+      </w:r>
+      <w:r>
+        <w:rPr>
+          <w:lang w:val="en-CA"/>
+        </w:rPr>
+        <w:t xml:space="preserve"> for example</w:t>
+      </w:r>
+      <w:r>
+        <w:rPr>
+          <w:lang w:val="en-CA"/>
+        </w:rPr>
+        <w:t>)</w:t>
+      </w:r>
+    </w:p>
+    <w:p>
+      <w:pPr>
+        <w:rPr>
+          <w:lang w:val="en-CA"/>
+        </w:rPr>
+      </w:pPr>
+      <w:r>
+        <w:rPr>
+          <w:lang w:val="en-CA"/>
+        </w:rPr>
+        <w:t>x* = x(0), z* = z(0)</w:t>
+      </w:r>
+    </w:p>
+    <w:p>
+      <w:pPr>
+        <w:rPr>
+          <w:lang w:val="en-CA"/>
+        </w:rPr>
+      </w:pPr>
+      <w:r>
+        <w:rPr>
+          <w:lang w:val="en-CA"/>
+        </w:rPr>
+        <w:t>for k = 0:N</w:t>
+      </w:r>
+    </w:p>
+    <w:p>
+      <w:pPr>
+        <w:rPr>
+          <w:lang w:val="en-CA"/>
+        </w:rPr>
+      </w:pPr>
+      <w:r>
+        <w:rPr>
+          <w:lang w:val="en-CA"/>
+        </w:rPr>
+        <w:tab/>
+        <w:t>for j= 0:M</w:t>
+      </w:r>
+    </w:p>
+    <w:p>
+      <w:pPr>
+        <w:ind w:left="1440"/>
+        <w:rPr>
+          <w:lang w:val="en-CA"/>
+        </w:rPr>
+      </w:pPr>
+      <w:r>
+        <w:rPr>
+          <w:lang w:val="en-CA"/>
+        </w:rPr>
+        <w:t>generate rand</w:t>
+      </w:r>
+      <w:r>
+        <w:rPr>
+          <w:lang w:val="en-CA"/>
+        </w:rPr>
+        <w:t xml:space="preserve"> neighbour: from Matlab, candidate point x’</w:t>
+      </w:r>
+      <w:r>
+        <w:rPr>
+          <w:lang w:val="en-CA"/>
+        </w:rPr>
+        <w:t xml:space="preserve"> =</w:t>
+      </w:r>
+      <w:r>
+        <w:rPr>
+          <w:lang w:val="en-CA"/>
+        </w:rPr>
+        <w:t xml:space="preserve"> x(k) + uT(k),</w:t>
+      </w:r>
+      <w:r>
+        <w:rPr>
+          <w:lang w:val="en-CA"/>
+        </w:rPr>
+        <w:t xml:space="preserve"> u is unif</w:t>
+      </w:r>
+      <w:r>
+        <w:rPr>
+          <w:lang w:val="en-CA"/>
+        </w:rPr>
+        <w:t>[0,1]</w:t>
+      </w:r>
+      <w:r>
+        <w:rPr>
+          <w:lang w:val="en-CA"/>
+        </w:rPr>
+        <w:t xml:space="preserve"> vector for</w:t>
+      </w:r>
+      <w:r>
+        <w:rPr>
+          <w:lang w:val="en-CA"/>
+        </w:rPr>
+        <w:t xml:space="preserve"> direction</w:t>
+      </w:r>
+      <w:r>
+        <w:rPr>
+          <w:lang w:val="en-CA"/>
+        </w:rPr>
+        <w:t>, T(k) is step size</w:t>
+      </w:r>
+    </w:p>
+    <w:p>
+      <w:pPr>
+        <w:rPr>
+          <w:lang w:val="en-CA"/>
+        </w:rPr>
+      </w:pPr>
+      <w:r>
+        <w:rPr>
+          <w:lang w:val="en-CA"/>
+        </w:rPr>
+        <w:tab/>
+      </w:r>
+      <w:r>
+        <w:rPr>
+          <w:lang w:val="en-CA"/>
+        </w:rPr>
+        <w:tab/>
+      </w:r>
+      <w:r>
+        <w:rPr>
+          <w:lang w:val="en-CA"/>
+        </w:rPr>
+        <w:t>if z’ &lt; z(k) (z’ is better since min), or if z’ &gt; z(k) and u &lt; p (p = exp((z(k)-z’)/</w:t>
+      </w:r>
+      <w:r>
+        <w:t>T(k)</w:t>
+      </w:r>
+      <w:r>
+        <w:rPr>
+          <w:lang w:val="en-CA"/>
+        </w:rPr>
+        <w:t>) &lt; 1)</w:t>
+      </w:r>
+    </w:p>
+    <w:p>
+      <w:pPr>
+        <w:rPr>
+          <w:lang w:val="en-CA"/>
+        </w:rPr>
+      </w:pPr>
+      <w:r>
+        <w:rPr>
+          <w:lang w:val="en-CA"/>
+        </w:rPr>
+        <w:tab/>
+      </w:r>
+      <w:r>
+        <w:rPr>
+          <w:lang w:val="en-CA"/>
+        </w:rPr>
+        <w:tab/>
+      </w:r>
+      <w:r>
+        <w:rPr>
+          <w:lang w:val="en-CA"/>
+        </w:rPr>
+        <w:tab/>
+      </w:r>
+      <w:r>
+        <w:rPr>
+          <w:lang w:val="en-CA"/>
+        </w:rPr>
+        <w:t>move: z(k+1) = z’, x(k+1) = x’</w:t>
+      </w:r>
+    </w:p>
+    <w:p>
+      <w:pPr>
+        <w:rPr>
+          <w:lang w:val="en-CA"/>
+        </w:rPr>
+      </w:pPr>
+      <w:r>
+        <w:rPr>
+          <w:lang w:val="en-CA"/>
+        </w:rPr>
+        <w:tab/>
+      </w:r>
+      <w:r>
+        <w:rPr>
+          <w:lang w:val="en-CA"/>
+        </w:rPr>
+        <w:tab/>
+      </w:r>
+      <w:r>
+        <w:rPr>
+          <w:lang w:val="en-CA"/>
+        </w:rPr>
+        <w:tab/>
+      </w:r>
+      <w:r>
+        <w:rPr>
+          <w:lang w:val="en-CA"/>
+        </w:rPr>
+        <w:t>check against best sol so far: if z’ &lt; z*</w:t>
+      </w:r>
+    </w:p>
+    <w:p>
+      <w:pPr>
+        <w:rPr>
+          <w:lang w:val="en-CA"/>
+        </w:rPr>
+      </w:pPr>
+      <w:r>
+        <w:rPr>
+          <w:lang w:val="en-CA"/>
+        </w:rPr>
+        <w:tab/>
+      </w:r>
+      <w:r>
+        <w:rPr>
+          <w:lang w:val="en-CA"/>
+        </w:rPr>
+        <w:tab/>
+      </w:r>
+      <w:r>
+        <w:rPr>
+          <w:lang w:val="en-CA"/>
+        </w:rPr>
+        <w:tab/>
+      </w:r>
+      <w:r>
+        <w:rPr>
+          <w:lang w:val="en-CA"/>
+        </w:rPr>
+        <w:tab/>
+      </w:r>
+      <w:r>
+        <w:rPr>
+          <w:lang w:val="en-CA"/>
+        </w:rPr>
+        <w:t>z* = z’, x* = x’</w:t>
+      </w:r>
+    </w:p>
+    <w:p>
+      <w:pPr>
+        <w:rPr>
+          <w:lang w:val="en-CA"/>
+        </w:rPr>
+      </w:pPr>
+      <w:r>
+        <w:rPr>
+          <w:lang w:val="en-CA"/>
+        </w:rPr>
+        <w:tab/>
+      </w:r>
+      <w:r>
+        <w:rPr>
+          <w:lang w:val="en-CA"/>
+        </w:rPr>
+        <w:tab/>
+      </w:r>
+      <w:r>
+        <w:rPr>
+          <w:lang w:val="en-CA"/>
+        </w:rPr>
+        <w:t>else</w:t>
+      </w:r>
+    </w:p>
+    <w:p>
+      <w:pPr>
+        <w:rPr>
+          <w:lang w:val="en-CA"/>
+        </w:rPr>
+      </w:pPr>
+      <w:r>
+        <w:rPr>
+          <w:lang w:val="en-CA"/>
+        </w:rPr>
+        <w:tab/>
+      </w:r>
+      <w:r>
+        <w:rPr>
+          <w:lang w:val="en-CA"/>
+        </w:rPr>
+        <w:tab/>
+      </w:r>
+      <w:r>
+        <w:rPr>
+          <w:lang w:val="en-CA"/>
+        </w:rPr>
+        <w:tab/>
+      </w:r>
+      <w:r>
+        <w:rPr>
+          <w:lang w:val="en-CA"/>
+        </w:rPr>
+        <w:t>stay put: z(k+1) = z(k), x(k+1) = x(k)</w:t>
+      </w:r>
+    </w:p>
+    <w:p>
+      <w:pPr>
+        <w:rPr>
+          <w:lang w:val="en-CA"/>
+        </w:rPr>
+      </w:pPr>
+      <w:r>
+        <w:rPr>
+          <w:lang w:val="en-CA"/>
+        </w:rPr>
+        <w:tab/>
+        <w:t>T(k+1) = alpha*T(k)</w:t>
+      </w:r>
+    </w:p>
+    <w:p>
+      <w:pPr>
+        <w:rPr>
+          <w:lang w:val="en-CA"/>
+        </w:rPr>
+      </w:pPr>
+      <w:r>
+        <w:rPr>
+          <w:lang w:val="en-CA"/>
+        </w:rPr>
+        <w:t>Return x*, z*</w:t>
+      </w:r>
+    </w:p>
+    <w:p>
+      <w:pPr>
+        <w:rPr>
+          <w:lang w:val="en-CA"/>
+        </w:rPr>
+      </w:pPr>
+    </w:p>
+    <w:p>
+      <w:pPr>
+        <w:rPr>
+          <w:lang w:val="en-CA"/>
+        </w:rPr>
+      </w:pPr>
+      <w:r>
+        <w:rPr>
+          <w:lang w:val="en-CA"/>
+        </w:rPr>
+        <w:t xml:space="preserve">Note: </w:t>
+      </w:r>
+    </w:p>
+    <w:p>
+      <w:pPr>
+        <w:pStyle w:val="ListParagraph"/>
+        <w:numPr>
+          <w:ilvl w:val="0"/>
+          <w:numId w:val="1"/>
+        </w:numPr>
+        <w:rPr>
+          <w:lang w:val="en-CA"/>
+        </w:rPr>
+      </w:pPr>
+      <w:r>
+        <w:rPr>
+          <w:lang w:val="en-CA"/>
+        </w:rPr>
+        <w:t>the inner loop j is so that we have more than 1 try for a given k</w:t>
+      </w:r>
+    </w:p>
+    <w:p>
+      <w:pPr>
+        <w:pStyle w:val="ListParagraph"/>
+        <w:numPr>
+          <w:ilvl w:val="0"/>
+          <w:numId w:val="1"/>
+        </w:numPr>
+        <w:rPr>
+          <w:lang w:val="en-CA"/>
+        </w:rPr>
+      </w:pPr>
+      <w:r>
+        <w:rPr>
+          <w:lang w:val="en-CA"/>
+        </w:rPr>
+        <w:t>instead of N iterations, we can also stop when T &lt; some tolerance level because T affects the escape probabiltiy</w:t>
       </w:r>
       <w:bookmarkStart w:id="0" w:name="_GoBack"/>
       <w:bookmarkEnd w:id="0"/>
-      <w:r>
-        <w:rPr>
-          <w:lang w:val="en-CA"/>
-        </w:rPr>
-        <w:t>)</w:t>
-      </w:r>
-    </w:p>
-    <w:p>
-      <w:pPr>
-        <w:rPr>
-          <w:lang w:val="en-CA"/>
-        </w:rPr>
-      </w:pPr>
-      <w:r>
-        <w:rPr>
-          <w:lang w:val="en-CA"/>
-        </w:rPr>
-        <w:t>x* = x(0), z* = z(0)</w:t>
-      </w:r>
-    </w:p>
-    <w:p>
-      <w:pPr>
-        <w:rPr>
-          <w:lang w:val="en-CA"/>
-        </w:rPr>
-      </w:pPr>
-      <w:r>
-        <w:rPr>
-          <w:lang w:val="en-CA"/>
-        </w:rPr>
-        <w:t>for k = 0:N</w:t>
-      </w:r>
-    </w:p>
-    <w:p>
-      <w:pPr>
-        <w:rPr>
-          <w:lang w:val="en-CA"/>
-        </w:rPr>
-      </w:pPr>
-      <w:r>
-        <w:rPr>
-          <w:lang w:val="en-CA"/>
-        </w:rPr>
-        <w:tab/>
-        <w:t>generate rand</w:t>
-      </w:r>
-      <w:r>
-        <w:rPr>
-          <w:lang w:val="en-CA"/>
-        </w:rPr>
-        <w:t xml:space="preserve"> neighbour: from Matlab, candidate point x’</w:t>
-      </w:r>
-      <w:r>
-        <w:rPr>
-          <w:lang w:val="en-CA"/>
-        </w:rPr>
-        <w:t xml:space="preserve"> =</w:t>
-      </w:r>
-      <w:r>
-        <w:rPr>
-          <w:lang w:val="en-CA"/>
-        </w:rPr>
-        <w:t xml:space="preserve"> x(k) + uT(k),</w:t>
-      </w:r>
-      <w:r>
-        <w:rPr>
-          <w:lang w:val="en-CA"/>
-        </w:rPr>
-        <w:t xml:space="preserve"> u is unif</w:t>
-      </w:r>
-      <w:r>
-        <w:rPr>
-          <w:lang w:val="en-CA"/>
-        </w:rPr>
-        <w:t>[0,1]</w:t>
-      </w:r>
-      <w:r>
-        <w:rPr>
-          <w:lang w:val="en-CA"/>
-        </w:rPr>
-        <w:t>, direction</w:t>
-      </w:r>
-    </w:p>
-    <w:p>
-      <w:pPr>
-        <w:rPr>
-          <w:lang w:val="en-CA"/>
-        </w:rPr>
-      </w:pPr>
-      <w:r>
-        <w:rPr>
-          <w:lang w:val="en-CA"/>
-        </w:rPr>
-        <w:tab/>
-        <w:t xml:space="preserve">if z’ &lt; z(k) (z’ is better since min), or if z’ &gt; z(k) and u &lt; p (p = </w:t>
-      </w:r>
-      <w:r>
-        <w:rPr>
-          <w:lang w:val="en-CA"/>
-        </w:rPr>
-        <w:t>exp((z(k)-z’)/</w:t>
-      </w:r>
-      <w:r>
-        <w:t>T(k)</w:t>
-      </w:r>
-      <w:r>
-        <w:rPr>
-          <w:lang w:val="en-CA"/>
-        </w:rPr>
-        <w:t>)</w:t>
-      </w:r>
-      <w:r>
-        <w:rPr>
-          <w:lang w:val="en-CA"/>
-        </w:rPr>
-        <w:t xml:space="preserve"> &lt; 1)</w:t>
-      </w:r>
-    </w:p>
-    <w:p>
-      <w:pPr>
-        <w:rPr>
-          <w:lang w:val="en-CA"/>
-        </w:rPr>
-      </w:pPr>
-      <w:r>
-        <w:rPr>
-          <w:lang w:val="en-CA"/>
-        </w:rPr>
-        <w:tab/>
-      </w:r>
-      <w:r>
-        <w:rPr>
-          <w:lang w:val="en-CA"/>
-        </w:rPr>
-        <w:tab/>
-        <w:t>move: z(k+1) = z’, x(k+1) = x’</w:t>
-      </w:r>
-    </w:p>
-    <w:p>
-      <w:pPr>
-        <w:rPr>
-          <w:lang w:val="en-CA"/>
-        </w:rPr>
-      </w:pPr>
-      <w:r>
-        <w:rPr>
-          <w:lang w:val="en-CA"/>
-        </w:rPr>
-        <w:tab/>
-      </w:r>
-      <w:r>
-        <w:rPr>
-          <w:lang w:val="en-CA"/>
-        </w:rPr>
-        <w:tab/>
-        <w:t>check against best sol so far: if z’ &lt; z*</w:t>
-      </w:r>
-    </w:p>
-    <w:p>
-      <w:pPr>
-        <w:rPr>
-          <w:lang w:val="en-CA"/>
-        </w:rPr>
-      </w:pPr>
-      <w:r>
-        <w:rPr>
-          <w:lang w:val="en-CA"/>
-        </w:rPr>
-        <w:tab/>
-      </w:r>
-      <w:r>
-        <w:rPr>
-          <w:lang w:val="en-CA"/>
-        </w:rPr>
-        <w:tab/>
-      </w:r>
-      <w:r>
-        <w:rPr>
-          <w:lang w:val="en-CA"/>
-        </w:rPr>
-        <w:tab/>
-        <w:t>z* = z’, x* = x’</w:t>
-      </w:r>
-    </w:p>
-    <w:p>
-      <w:pPr>
-        <w:rPr>
-          <w:lang w:val="en-CA"/>
-        </w:rPr>
-      </w:pPr>
-      <w:r>
-        <w:rPr>
-          <w:lang w:val="en-CA"/>
-        </w:rPr>
-        <w:tab/>
-        <w:t>else</w:t>
-      </w:r>
-    </w:p>
-    <w:p>
-      <w:pPr>
-        <w:rPr>
-          <w:lang w:val="en-CA"/>
-        </w:rPr>
-      </w:pPr>
-      <w:r>
-        <w:rPr>
-          <w:lang w:val="en-CA"/>
-        </w:rPr>
-        <w:tab/>
-      </w:r>
-      <w:r>
-        <w:rPr>
-          <w:lang w:val="en-CA"/>
-        </w:rPr>
-        <w:tab/>
-        <w:t xml:space="preserve">stay put: </w:t>
-      </w:r>
-      <w:r>
-        <w:rPr>
-          <w:lang w:val="en-CA"/>
-        </w:rPr>
-        <w:t>z(k+1) = z</w:t>
-      </w:r>
-      <w:r>
-        <w:rPr>
-          <w:lang w:val="en-CA"/>
-        </w:rPr>
-        <w:t>(k)</w:t>
-      </w:r>
-      <w:r>
-        <w:rPr>
-          <w:lang w:val="en-CA"/>
-        </w:rPr>
-        <w:t>, x(k+1) = x</w:t>
-      </w:r>
-      <w:r>
-        <w:rPr>
-          <w:lang w:val="en-CA"/>
-        </w:rPr>
-        <w:t>(k)</w:t>
-      </w:r>
-    </w:p>
-    <w:p>
-      <w:pPr>
-        <w:rPr>
-          <w:lang w:val="en-CA"/>
-        </w:rPr>
-      </w:pPr>
-      <w:r>
-        <w:rPr>
-          <w:lang w:val="en-CA"/>
-        </w:rPr>
-        <w:tab/>
-        <w:t>T(k+1) = alpha*T(k)</w:t>
-      </w:r>
-    </w:p>
-    <w:p>
-      <w:pPr>
-        <w:rPr>
-          <w:lang w:val="en-CA"/>
-        </w:rPr>
-      </w:pPr>
-      <w:r>
-        <w:rPr>
-          <w:lang w:val="en-CA"/>
-        </w:rPr>
-        <w:t>Return x*, z*</w:t>
-      </w:r>
-    </w:p>
-    <w:p>
-      <w:pPr>
-        <w:rPr>
-          <w:lang w:val="en-CA"/>
-        </w:rPr>
-      </w:pPr>
     </w:p>
     <w:p>
       <w:pPr>

</xml_diff>

<commit_message>
first version of SA.m, obj_eval.m, small edit to SA notes
coded SA and a function to eval z given (M, H, mu, w, b). not tested yet
</commit_message>
<xml_diff>
--- a/Simulated Annealing.docx
+++ b/Simulated Annealing.docx
@@ -591,7 +591,21 @@
         <w:rPr>
           <w:lang w:val="en-CA"/>
         </w:rPr>
-        <w:t>if z’ &lt; z(k) (z’ is better since min), or if z’ &gt; z(k) and u &lt; p (p = exp((z(k)-z’)/</w:t>
+        <w:t>if z’ &lt; z(k) (z’ is better since min), or if z’ &gt;</w:t>
+      </w:r>
+      <w:r>
+        <w:rPr>
+          <w:lang w:val="en-CA"/>
+        </w:rPr>
+        <w:t>=</w:t>
+      </w:r>
+      <w:bookmarkStart w:id="0" w:name="_GoBack"/>
+      <w:bookmarkEnd w:id="0"/>
+      <w:r>
+        <w:rPr>
+          <w:lang w:val="en-CA"/>
+        </w:rPr>
+        <w:t xml:space="preserve"> z(k) and u &lt; p (p = exp((z(k)-z’)/</w:t>
       </w:r>
       <w:r>
         <w:t>T(k)</w:t>
@@ -840,8 +854,6 @@
         </w:rPr>
         <w:t>instead of N iterations, we can also stop when T &lt; some tolerance level because T affects the escape probabiltiy</w:t>
       </w:r>
-      <w:bookmarkStart w:id="0" w:name="_GoBack"/>
-      <w:bookmarkEnd w:id="0"/>
     </w:p>
     <w:p>
       <w:pPr>

</xml_diff>